<commit_message>
Folder for documentation created, scrum meeting note added
</commit_message>
<xml_diff>
--- a/ComputationalCluster/Documentation/Scrum 06-03-2016.docx
+++ b/ComputationalCluster/Documentation/Scrum 06-03-2016.docx
@@ -8,19 +8,11 @@
           <w:lang w:val="pl-PL"/>
         </w:rPr>
       </w:pPr>
-      <w:proofErr w:type="spellStart"/>
       <w:r>
         <w:rPr>
           <w:lang w:val="pl-PL"/>
         </w:rPr>
-        <w:t>Scrum</w:t>
-      </w:r>
-      <w:proofErr w:type="spellEnd"/>
-      <w:r>
-        <w:rPr>
-          <w:lang w:val="pl-PL"/>
-        </w:rPr>
-        <w:t xml:space="preserve"> 06.03.2016</w:t>
+        <w:t>Scrum 06.03.2016</w:t>
       </w:r>
     </w:p>
     <w:p>
@@ -112,16 +104,8 @@
         <w:rPr>
           <w:lang w:val="pl-PL"/>
         </w:rPr>
-        <w:t xml:space="preserve">Paweł </w:t>
+        <w:t>Paweł Duszak</w:t>
       </w:r>
-      <w:proofErr w:type="spellStart"/>
-      <w:r>
-        <w:rPr>
-          <w:lang w:val="pl-PL"/>
-        </w:rPr>
-        <w:t>Duszak</w:t>
-      </w:r>
-      <w:proofErr w:type="spellEnd"/>
     </w:p>
     <w:p>
       <w:pPr>
@@ -158,7 +142,7 @@
         <w:rPr>
           <w:lang w:val="pl-PL"/>
         </w:rPr>
-        <w:t>Dyskusja na temat sporządzonego podziału zadań (10 min)</w:t>
+        <w:t>Dyskusja na temat implementacji klas wiadomości służących do komunikacji w systemie (5min)</w:t>
       </w:r>
     </w:p>
     <w:p>
@@ -176,7 +160,45 @@
         <w:rPr>
           <w:lang w:val="pl-PL"/>
         </w:rPr>
-        <w:t>Przydział osób do zadań należących do pierwszego sprintu, obejmującego komunikację (10min)</w:t>
+        <w:t>Dyskusja na temat sporządzonego podziału zadań (10 min)</w:t>
+      </w:r>
+    </w:p>
+    <w:p>
+      <w:pPr>
+        <w:pStyle w:val="Akapitzlist"/>
+        <w:numPr>
+          <w:ilvl w:val="0"/>
+          <w:numId w:val="3"/>
+        </w:numPr>
+        <w:rPr>
+          <w:lang w:val="pl-PL"/>
+        </w:rPr>
+      </w:pPr>
+      <w:r>
+        <w:rPr>
+          <w:lang w:val="pl-PL"/>
+        </w:rPr>
+        <w:t xml:space="preserve">Przydział osób do zadań należących do pierwszego sprintu, obejmującego komunikację (10min) </w:t>
+      </w:r>
+    </w:p>
+    <w:p>
+      <w:pPr>
+        <w:rPr>
+          <w:lang w:val="pl-PL"/>
+        </w:rPr>
+      </w:pPr>
+    </w:p>
+    <w:p>
+      <w:pPr>
+        <w:rPr>
+          <w:lang w:val="pl-PL"/>
+        </w:rPr>
+      </w:pPr>
+      <w:r>
+        <w:rPr>
+          <w:lang w:val="pl-PL"/>
+        </w:rPr>
+        <w:t>Podczas spotkania przydzielono zadania należące do sprintu pierwszego do konkretnych osób. Wyznaczono termin kolejnego spotkania na 10.03.2016r godzina 14:15.  Wstępna koncepcja klas wiadomości została przemyślana i przedyskutowana</w:t>
       </w:r>
       <w:bookmarkStart w:id="0" w:name="_GoBack"/>
       <w:bookmarkEnd w:id="0"/>
@@ -184,7 +206,7 @@
         <w:rPr>
           <w:lang w:val="pl-PL"/>
         </w:rPr>
-        <w:t xml:space="preserve"> </w:t>
+        <w:t xml:space="preserve">.   </w:t>
       </w:r>
     </w:p>
     <w:p>

</xml_diff>